<commit_message>
- Added option to resize an atlas - An error message is given if exporting a texture fails, rather than an error message given by   Qt that may not be seen depending if there is a terminal open associated with this program - Updated User guide to make note of what to do if exporting a texture fails
</commit_message>
<xml_diff>
--- a/Docs/User Guide/User Guide.docx
+++ b/Docs/User Guide/User Guide.docx
@@ -3546,22 +3546,20 @@
         </w:rPr>
         <w:t>To undo a texture movement, press the ‘Z’ key. This will undo the most recent texture movement, even if the most recent texture moved is not currently selected.</w:t>
       </w:r>
-      <w:bookmarkStart w:id="16" w:name="_GoBack"/>
+    </w:p>
+    <w:p>
+      <w:pPr>
+        <w:pStyle w:val="Heading2"/>
+      </w:pPr>
+      <w:r>
+        <w:lastRenderedPageBreak/>
+        <w:tab/>
+      </w:r>
+      <w:bookmarkStart w:id="16" w:name="_Toc35185467"/>
+      <w:r>
+        <w:t>Editing a Texture</w:t>
+      </w:r>
       <w:bookmarkEnd w:id="16"/>
-    </w:p>
-    <w:p>
-      <w:pPr>
-        <w:pStyle w:val="Heading2"/>
-      </w:pPr>
-      <w:r>
-        <w:lastRenderedPageBreak/>
-        <w:tab/>
-      </w:r>
-      <w:bookmarkStart w:id="17" w:name="_Toc35185467"/>
-      <w:r>
-        <w:t>Editing a Texture</w:t>
-      </w:r>
-      <w:bookmarkEnd w:id="17"/>
     </w:p>
     <w:p/>
     <w:p>
@@ -3715,7 +3713,7 @@
         <w:tab/>
         <w:t xml:space="preserve">         </w:t>
       </w:r>
-      <w:bookmarkStart w:id="18" w:name="_Toc35185468"/>
+      <w:bookmarkStart w:id="17" w:name="_Toc35185468"/>
       <w:r>
         <w:rPr>
           <w:b/>
@@ -3724,7 +3722,7 @@
         </w:rPr>
         <w:t>Figure 8: A selected texture can be modified</w:t>
       </w:r>
-      <w:bookmarkEnd w:id="18"/>
+      <w:bookmarkEnd w:id="17"/>
     </w:p>
     <w:p/>
     <w:p>
@@ -4115,12 +4113,12 @@
         <w:pStyle w:val="Heading2"/>
         <w:ind w:left="720"/>
       </w:pPr>
-      <w:bookmarkStart w:id="19" w:name="_Toc35185469"/>
+      <w:bookmarkStart w:id="18" w:name="_Toc35185469"/>
       <w:r>
         <w:lastRenderedPageBreak/>
         <w:t>Viewing Texture Information</w:t>
       </w:r>
-      <w:bookmarkEnd w:id="19"/>
+      <w:bookmarkEnd w:id="18"/>
     </w:p>
     <w:p/>
     <w:p>
@@ -4151,7 +4149,7 @@
           <w:sz w:val="24"/>
         </w:rPr>
       </w:pPr>
-      <w:bookmarkStart w:id="20" w:name="_Toc35185470"/>
+      <w:bookmarkStart w:id="19" w:name="_Toc35185470"/>
       <w:r>
         <w:rPr>
           <w:noProof/>
@@ -4214,7 +4212,7 @@
           </wp:anchor>
         </w:drawing>
       </w:r>
-      <w:bookmarkEnd w:id="20"/>
+      <w:bookmarkEnd w:id="19"/>
     </w:p>
     <w:p/>
     <w:p/>
@@ -4270,7 +4268,7 @@
         <w:tab/>
         <w:t xml:space="preserve">    </w:t>
       </w:r>
-      <w:bookmarkStart w:id="21" w:name="_Toc35185471"/>
+      <w:bookmarkStart w:id="20" w:name="_Toc35185471"/>
       <w:r>
         <w:rPr>
           <w:rFonts w:asciiTheme="minorHAnsi" w:hAnsiTheme="minorHAnsi" w:cstheme="minorHAnsi"/>
@@ -4280,43 +4278,43 @@
         </w:rPr>
         <w:t>Figure 10: Various information about the texture</w:t>
       </w:r>
+      <w:bookmarkEnd w:id="20"/>
+    </w:p>
+    <w:p/>
+    <w:p>
+      <w:pPr>
+        <w:rPr>
+          <w:sz w:val="24"/>
+        </w:rPr>
+      </w:pPr>
+      <w:r>
+        <w:rPr>
+          <w:sz w:val="24"/>
+        </w:rPr>
+        <w:tab/>
+        <w:t xml:space="preserve">The information shown is about both the texture itself- as seen on the file system- and the information in the program. It is here the intersection border width and selection border width of the selected texture can be changed. When these border widths are changed, they are specified at the zoom level shown. At higher zoom levels, large numbers are specified, due to how zoom works. For example, a border width of 10 at 100% zoom is the same as 20 at 200% or 5 at 50%. </w:t>
+      </w:r>
+    </w:p>
+    <w:p>
+      <w:r>
+        <w:tab/>
+      </w:r>
+      <w:r>
+        <w:tab/>
+      </w:r>
+    </w:p>
+    <w:p>
+      <w:pPr>
+        <w:pStyle w:val="Heading2"/>
+      </w:pPr>
+      <w:r>
+        <w:tab/>
+      </w:r>
+      <w:bookmarkStart w:id="21" w:name="_Toc35185472"/>
+      <w:r>
+        <w:t>Exporting the Atlas</w:t>
+      </w:r>
       <w:bookmarkEnd w:id="21"/>
-    </w:p>
-    <w:p/>
-    <w:p>
-      <w:pPr>
-        <w:rPr>
-          <w:sz w:val="24"/>
-        </w:rPr>
-      </w:pPr>
-      <w:r>
-        <w:rPr>
-          <w:sz w:val="24"/>
-        </w:rPr>
-        <w:tab/>
-        <w:t xml:space="preserve">The information shown is about both the texture itself- as seen on the file system- and the information in the program. It is here the intersection border width and selection border width of the selected texture can be changed. When these border widths are changed, they are specified at the zoom level shown. At higher zoom levels, large numbers are specified, due to how zoom works. For example, a border width of 10 at 100% zoom is the same as 20 at 200% or 5 at 50%. </w:t>
-      </w:r>
-    </w:p>
-    <w:p>
-      <w:r>
-        <w:tab/>
-      </w:r>
-      <w:r>
-        <w:tab/>
-      </w:r>
-    </w:p>
-    <w:p>
-      <w:pPr>
-        <w:pStyle w:val="Heading2"/>
-      </w:pPr>
-      <w:r>
-        <w:tab/>
-      </w:r>
-      <w:bookmarkStart w:id="22" w:name="_Toc35185472"/>
-      <w:r>
-        <w:t>Exporting the Atlas</w:t>
-      </w:r>
-      <w:bookmarkEnd w:id="22"/>
     </w:p>
     <w:p/>
     <w:p>
@@ -4673,7 +4671,7 @@
       <w:r>
         <w:tab/>
       </w:r>
-      <w:bookmarkStart w:id="23" w:name="_Toc35185473"/>
+      <w:bookmarkStart w:id="22" w:name="_Toc35185473"/>
     </w:p>
     <w:p>
       <w:pPr>
@@ -4741,12 +4739,98 @@
     </w:p>
     <w:p>
       <w:pPr>
-        <w:pStyle w:val="Heading2"/>
-      </w:pPr>
-      <w:r>
+        <w:rPr>
+          <w:sz w:val="24"/>
+        </w:rPr>
+      </w:pPr>
+      <w:r>
+        <w:rPr>
+          <w:sz w:val="24"/>
+        </w:rPr>
+        <w:tab/>
+        <w:t xml:space="preserve">Occasionally, it has been observed that if there is very little space between borders </w:t>
+      </w:r>
+      <w:r>
+        <w:rPr>
+          <w:sz w:val="24"/>
+        </w:rPr>
+        <w:t xml:space="preserve">of </w:t>
+      </w:r>
+      <w:r>
+        <w:rPr>
+          <w:sz w:val="24"/>
+        </w:rPr>
+        <w:t>the texture</w:t>
+      </w:r>
+      <w:r>
+        <w:rPr>
+          <w:sz w:val="24"/>
+        </w:rPr>
+        <w:t>s</w:t>
+      </w:r>
+      <w:r>
+        <w:rPr>
+          <w:sz w:val="24"/>
+        </w:rPr>
+        <w:t xml:space="preserve"> of the atlas and the border</w:t>
+      </w:r>
+      <w:r>
+        <w:rPr>
+          <w:sz w:val="24"/>
+        </w:rPr>
+        <w:t xml:space="preserve"> of the atlas</w:t>
+      </w:r>
+      <w:r>
+        <w:rPr>
+          <w:sz w:val="24"/>
+        </w:rPr>
+        <w:t xml:space="preserve"> itself that exporting an image can fail, due to unknown behaviour of </w:t>
+      </w:r>
+      <w:proofErr w:type="spellStart"/>
+      <w:r>
+        <w:rPr>
+          <w:sz w:val="24"/>
+        </w:rPr>
+        <w:t>Qt</w:t>
+      </w:r>
+      <w:proofErr w:type="spellEnd"/>
+      <w:r>
+        <w:rPr>
+          <w:sz w:val="24"/>
+        </w:rPr>
+        <w:t xml:space="preserve"> (library used to make this program). This was observed when there were a few pixels between the edge of a texture and the border of the atlas. This can be resolved by resizing the current atlas (right click the current atlas -&gt; in the context menu that pops up, select “</w:t>
+      </w:r>
+      <w:r>
+        <w:rPr>
+          <w:sz w:val="24"/>
+        </w:rPr>
+        <w:t>Resize A</w:t>
+      </w:r>
+      <w:bookmarkStart w:id="23" w:name="_GoBack"/>
+      <w:bookmarkEnd w:id="23"/>
+      <w:r>
+        <w:rPr>
+          <w:sz w:val="24"/>
+        </w:rPr>
+        <w:t>tlas”) and choosing a slightly larger size. The size may have to be increased more than once if the previously chosen size results in the same issue. Afterwards, if the unused borders in the exported textures are a problem, open up an image editing application (such as Microsoft Paint) and crop the unused borders.</w:t>
+      </w:r>
+    </w:p>
+    <w:p>
+      <w:pPr>
+        <w:rPr>
+          <w:sz w:val="24"/>
+        </w:rPr>
+      </w:pPr>
+    </w:p>
+    <w:p>
+      <w:pPr>
+        <w:pStyle w:val="Heading2"/>
+      </w:pPr>
+      <w:r>
+        <w:lastRenderedPageBreak/>
         <w:t>Saving a Project</w:t>
       </w:r>
-      <w:bookmarkEnd w:id="23"/>
+      <w:bookmarkEnd w:id="22"/>
     </w:p>
     <w:p/>
     <w:p>
@@ -4862,7 +4946,6 @@
         <w:rPr>
           <w:sz w:val="24"/>
         </w:rPr>
-        <w:lastRenderedPageBreak/>
         <w:t>In both cases, ensure that the saved location will not overwrite existing files, as overwriting may fail depending on the permissions granted to the program.</w:t>
       </w:r>
     </w:p>
@@ -4899,6 +4982,44 @@
           <w:sz w:val="24"/>
         </w:rPr>
         <w:t xml:space="preserve"> file that describes the structure of the project. Do NOT modify these saved contents.</w:t>
+      </w:r>
+    </w:p>
+    <w:p>
+      <w:pPr>
+        <w:ind w:firstLine="720"/>
+        <w:rPr>
+          <w:sz w:val="24"/>
+        </w:rPr>
+      </w:pPr>
+      <w:r>
+        <w:rPr>
+          <w:sz w:val="24"/>
+        </w:rPr>
+        <w:t xml:space="preserve">There have been instances where after saving a project, attempting to save a copy of the current project through the “Save As” method fails for unknown reasons. This is a known bug, but reproducing it consistently could </w:t>
+      </w:r>
+      <w:r>
+        <w:rPr>
+          <w:sz w:val="24"/>
+        </w:rPr>
+        <w:t>not</w:t>
+      </w:r>
+      <w:r>
+        <w:rPr>
+          <w:sz w:val="24"/>
+        </w:rPr>
+        <w:t xml:space="preserve"> be done and may be limited to the PC on which </w:t>
+      </w:r>
+      <w:r>
+        <w:rPr>
+          <w:sz w:val="24"/>
+        </w:rPr>
+        <w:t xml:space="preserve">this behaviour was observed </w:t>
+      </w:r>
+      <w:r>
+        <w:rPr>
+          <w:sz w:val="24"/>
+        </w:rPr>
+        <w:t>(Microsoft Windows 10, on March 20, 2020)</w:t>
       </w:r>
     </w:p>
     <w:p/>
@@ -6115,7 +6236,7 @@
 </file>
 
 <file path=customXml/itemProps1.xml><?xml version="1.0" encoding="utf-8"?>
-<ds:datastoreItem xmlns:ds="http://schemas.openxmlformats.org/officeDocument/2006/customXml" ds:itemID="{EFFA54A7-FB12-48F9-A6A3-4C566C1CEDDF}">
+<ds:datastoreItem xmlns:ds="http://schemas.openxmlformats.org/officeDocument/2006/customXml" ds:itemID="{B0E8851C-1FAE-4C7D-B9FA-2F80B2A4DFF2}">
   <ds:schemaRefs>
     <ds:schemaRef ds:uri="http://schemas.openxmlformats.org/officeDocument/2006/bibliography"/>
   </ds:schemaRefs>

</xml_diff>